<commit_message>
Me rindo con las tablas send help :(
</commit_message>
<xml_diff>
--- a/ProyectosDocx/2025-20/Proyecto N4.docx
+++ b/ProyectosDocx/2025-20/Proyecto N4.docx
@@ -3002,7 +3002,7 @@
     <w:semiHidden/>
     <w:unhideWhenUsed/>
     <w:qFormat/>
-    <w:rsid w:val="00133973"/>
+    <w:rsid w:val="00376B0C"/>
     <w:tblPr>
       <w:tblBorders>
         <w:top w:color="auto" w:space="0" w:sz="4" w:val="single"/>
@@ -3013,19 +3013,33 @@
         <w:insideV w:color="auto" w:space="0" w:sz="4" w:val="single"/>
       </w:tblBorders>
     </w:tblPr>
+    <w:tcPr>
+      <w:vAlign w:val="bottom"/>
+    </w:tcPr>
     <w:tblStylePr w:type="firstRow">
-      <w:tblPr>
-        <w:jc w:val="left"/>
-      </w:tblPr>
-      <w:trPr>
-        <w:jc w:val="left"/>
-      </w:trPr>
+      <w:pPr>
+        <w:jc w:val="center"/>
+      </w:pPr>
+      <w:rPr>
+        <w:rFonts w:ascii="Tenorite" w:hAnsi="Tenorite"/>
+        <w:sz w:val="24"/>
+      </w:rPr>
+      <w:tblPr/>
       <w:tcPr>
         <w:tcBorders>
           <w:bottom w:color="auto" w:space="0" w:sz="0" w:val="single"/>
         </w:tcBorders>
-        <w:vAlign w:val="bottom"/>
+        <w:vAlign w:val="top"/>
       </w:tcPr>
+    </w:tblStylePr>
+    <w:tblStylePr w:type="lastRow">
+      <w:pPr>
+        <w:jc w:val="center"/>
+      </w:pPr>
+      <w:rPr>
+        <w:rFonts w:ascii="Tenorite" w:hAnsi="Tenorite"/>
+        <w:sz w:val="24"/>
+      </w:rPr>
     </w:tblStylePr>
   </w:style>
   <w:style w:customStyle="1" w:styleId="DefinitionTerm" w:type="paragraph">

</xml_diff>